<commit_message>
Updated needed cats page
</commit_message>
<xml_diff>
--- a/development/needed cats for top nav links.docx
+++ b/development/needed cats for top nav links.docx
@@ -1,14 +1,10 @@
 
 <file path=word/document.xml><?xml version="1.0" encoding="utf-8"?>
-<w:document xmlns:wpc="http://schemas.microsoft.com/office/word/2010/wordprocessingCanvas" xmlns:mc="http://schemas.openxmlformats.org/markup-compatibility/2006" xmlns:o="urn:schemas-microsoft-com:office:office" xmlns:r="http://schemas.openxmlformats.org/officeDocument/2006/relationships" xmlns:m="http://schemas.openxmlformats.org/officeDocument/2006/math" xmlns:v="urn:schemas-microsoft-com:vml" xmlns:wp14="http://schemas.microsoft.com/office/word/2010/wordprocessingDrawing" xmlns:wp="http://schemas.openxmlformats.org/drawingml/2006/wordprocessingDrawing" xmlns:w10="urn:schemas-microsoft-com:office:word" xmlns:w="http://schemas.openxmlformats.org/wordprocessingml/2006/main" xmlns:w14="http://schemas.microsoft.com/office/word/2010/wordml" xmlns:wpg="http://schemas.microsoft.com/office/word/2010/wordprocessingGroup" xmlns:wpi="http://schemas.microsoft.com/office/word/2010/wordprocessingInk" xmlns:wne="http://schemas.microsoft.com/office/word/2006/wordml" xmlns:wps="http://schemas.microsoft.com/office/word/2010/wordprocessingShape" mc:Ignorable="w14 wp14">
+<w:document xmlns:ve="http://schemas.openxmlformats.org/markup-compatibility/2006" xmlns:o="urn:schemas-microsoft-com:office:office" xmlns:r="http://schemas.openxmlformats.org/officeDocument/2006/relationships" xmlns:m="http://schemas.openxmlformats.org/officeDocument/2006/math" xmlns:v="urn:schemas-microsoft-com:vml" xmlns:wp="http://schemas.openxmlformats.org/drawingml/2006/wordprocessingDrawing" xmlns:w10="urn:schemas-microsoft-com:office:word" xmlns:w="http://schemas.openxmlformats.org/wordprocessingml/2006/main" xmlns:wne="http://schemas.microsoft.com/office/word/2006/wordml">
   <w:body>
     <w:p>
       <w:pPr>
-        <w:pStyle w:val="ListParagraph"/>
-        <w:numPr>
-          <w:ilvl w:val="0"/>
-          <w:numId w:val="1"/>
-        </w:numPr>
+        <w:ind w:left="720"/>
       </w:pPr>
       <w:r>
         <w:t>Top Level categories</w:t>
@@ -27,10 +23,14 @@
           <w:ilvl w:val="1"/>
           <w:numId w:val="1"/>
         </w:numPr>
+        <w:ind w:left="1800"/>
       </w:pPr>
       <w:r>
         <w:t>Prom</w:t>
       </w:r>
+      <w:r>
+        <w:t xml:space="preserve"> – top level</w:t>
+      </w:r>
     </w:p>
     <w:p>
       <w:pPr>
@@ -39,70 +39,113 @@
           <w:ilvl w:val="2"/>
           <w:numId w:val="1"/>
         </w:numPr>
+        <w:ind w:left="2520"/>
       </w:pPr>
       <w:r>
         <w:t>Designers</w:t>
       </w:r>
-    </w:p>
-    <w:p>
-      <w:pPr>
-        <w:pStyle w:val="ListParagraph"/>
-        <w:numPr>
-          <w:ilvl w:val="3"/>
-          <w:numId w:val="1"/>
-        </w:numPr>
+      <w:r>
+        <w:t xml:space="preserve"> – sub cat of prom</w:t>
+      </w:r>
+    </w:p>
+    <w:p>
+      <w:pPr>
+        <w:pStyle w:val="ListParagraph"/>
+        <w:numPr>
+          <w:ilvl w:val="3"/>
+          <w:numId w:val="1"/>
+        </w:numPr>
+        <w:ind w:left="3240"/>
       </w:pPr>
       <w:proofErr w:type="spellStart"/>
       <w:r>
         <w:t>BGHaute</w:t>
       </w:r>
       <w:proofErr w:type="spellEnd"/>
-    </w:p>
-    <w:p>
-      <w:pPr>
-        <w:pStyle w:val="ListParagraph"/>
-        <w:numPr>
-          <w:ilvl w:val="3"/>
-          <w:numId w:val="1"/>
-        </w:numPr>
+      <w:r>
+        <w:t xml:space="preserve"> – sub cat of </w:t>
+      </w:r>
+      <w:proofErr w:type="spellStart"/>
+      <w:r>
+        <w:t>prom.designers</w:t>
+      </w:r>
+      <w:proofErr w:type="spellEnd"/>
+    </w:p>
+    <w:p>
+      <w:pPr>
+        <w:pStyle w:val="ListParagraph"/>
+        <w:numPr>
+          <w:ilvl w:val="3"/>
+          <w:numId w:val="1"/>
+        </w:numPr>
+        <w:ind w:left="3240"/>
       </w:pPr>
       <w:r>
         <w:t>Cassandra Stone</w:t>
       </w:r>
-    </w:p>
-    <w:p>
-      <w:pPr>
-        <w:pStyle w:val="ListParagraph"/>
-        <w:numPr>
-          <w:ilvl w:val="3"/>
-          <w:numId w:val="1"/>
-        </w:numPr>
+      <w:r>
+        <w:t xml:space="preserve"> – sub cat of </w:t>
+      </w:r>
+      <w:proofErr w:type="spellStart"/>
+      <w:r>
+        <w:t>prom.designers</w:t>
+      </w:r>
+      <w:proofErr w:type="spellEnd"/>
+    </w:p>
+    <w:p>
+      <w:pPr>
+        <w:pStyle w:val="ListParagraph"/>
+        <w:numPr>
+          <w:ilvl w:val="3"/>
+          <w:numId w:val="1"/>
+        </w:numPr>
+        <w:ind w:left="3240"/>
       </w:pPr>
       <w:proofErr w:type="spellStart"/>
       <w:r>
         <w:t>Faviana</w:t>
       </w:r>
       <w:proofErr w:type="spellEnd"/>
-    </w:p>
-    <w:p>
-      <w:pPr>
-        <w:pStyle w:val="ListParagraph"/>
-        <w:numPr>
-          <w:ilvl w:val="3"/>
-          <w:numId w:val="1"/>
-        </w:numPr>
-      </w:pPr>
+      <w:r>
+        <w:t xml:space="preserve"> – sub cat of </w:t>
+      </w:r>
+      <w:proofErr w:type="spellStart"/>
+      <w:r>
+        <w:t>prom.designers</w:t>
+      </w:r>
+      <w:proofErr w:type="spellEnd"/>
+    </w:p>
+    <w:p>
+      <w:pPr>
+        <w:pStyle w:val="ListParagraph"/>
+        <w:numPr>
+          <w:ilvl w:val="3"/>
+          <w:numId w:val="1"/>
+        </w:numPr>
+        <w:ind w:left="3240"/>
+      </w:pPr>
+      <w:proofErr w:type="spellStart"/>
       <w:r>
         <w:t>Gigi</w:t>
       </w:r>
-    </w:p>
-    <w:p>
-      <w:pPr>
-        <w:pStyle w:val="ListParagraph"/>
-        <w:numPr>
-          <w:ilvl w:val="3"/>
-          <w:numId w:val="1"/>
-        </w:numPr>
+      <w:proofErr w:type="spellEnd"/>
+      <w:r>
+        <w:t xml:space="preserve"> – sub cat of </w:t>
+      </w:r>
+      <w:proofErr w:type="spellStart"/>
+      <w:r>
+        <w:t>prom.designers</w:t>
+      </w:r>
+      <w:proofErr w:type="spellEnd"/>
+    </w:p>
+    <w:p>
+      <w:pPr>
+        <w:pStyle w:val="ListParagraph"/>
+        <w:numPr>
+          <w:ilvl w:val="3"/>
+          <w:numId w:val="1"/>
+        </w:numPr>
+        <w:ind w:left="3240"/>
       </w:pPr>
       <w:proofErr w:type="spellStart"/>
       <w:r>
@@ -112,14 +155,23 @@
       <w:r>
         <w:t xml:space="preserve"> Couture</w:t>
       </w:r>
-    </w:p>
-    <w:p>
-      <w:pPr>
-        <w:pStyle w:val="ListParagraph"/>
-        <w:numPr>
-          <w:ilvl w:val="3"/>
-          <w:numId w:val="1"/>
-        </w:numPr>
+      <w:r>
+        <w:t xml:space="preserve"> – sub cat of </w:t>
+      </w:r>
+      <w:proofErr w:type="spellStart"/>
+      <w:r>
+        <w:t>prom.designers</w:t>
+      </w:r>
+      <w:proofErr w:type="spellEnd"/>
+    </w:p>
+    <w:p>
+      <w:pPr>
+        <w:pStyle w:val="ListParagraph"/>
+        <w:numPr>
+          <w:ilvl w:val="3"/>
+          <w:numId w:val="1"/>
+        </w:numPr>
+        <w:ind w:left="3240"/>
       </w:pPr>
       <w:proofErr w:type="spellStart"/>
       <w:r>
@@ -134,64 +186,109 @@
         <w:t>Kayne</w:t>
       </w:r>
       <w:proofErr w:type="spellEnd"/>
-    </w:p>
-    <w:p>
-      <w:pPr>
-        <w:pStyle w:val="ListParagraph"/>
-        <w:numPr>
-          <w:ilvl w:val="3"/>
-          <w:numId w:val="1"/>
-        </w:numPr>
+      <w:r>
+        <w:t xml:space="preserve"> – sub cat of </w:t>
+      </w:r>
+      <w:proofErr w:type="spellStart"/>
+      <w:r>
+        <w:t>prom.designers</w:t>
+      </w:r>
+      <w:proofErr w:type="spellEnd"/>
+    </w:p>
+    <w:p>
+      <w:pPr>
+        <w:pStyle w:val="ListParagraph"/>
+        <w:numPr>
+          <w:ilvl w:val="3"/>
+          <w:numId w:val="1"/>
+        </w:numPr>
+        <w:ind w:left="3240"/>
       </w:pPr>
       <w:proofErr w:type="spellStart"/>
       <w:r>
         <w:t>Jovani</w:t>
       </w:r>
       <w:proofErr w:type="spellEnd"/>
-    </w:p>
-    <w:p>
-      <w:pPr>
-        <w:pStyle w:val="ListParagraph"/>
-        <w:numPr>
-          <w:ilvl w:val="3"/>
-          <w:numId w:val="1"/>
-        </w:numPr>
+      <w:r>
+        <w:t xml:space="preserve"> – sub cat of </w:t>
+      </w:r>
+      <w:proofErr w:type="spellStart"/>
+      <w:r>
+        <w:t>prom.designers</w:t>
+      </w:r>
+      <w:proofErr w:type="spellEnd"/>
+    </w:p>
+    <w:p>
+      <w:pPr>
+        <w:pStyle w:val="ListParagraph"/>
+        <w:numPr>
+          <w:ilvl w:val="3"/>
+          <w:numId w:val="1"/>
+        </w:numPr>
+        <w:ind w:left="3240"/>
       </w:pPr>
       <w:r>
         <w:t>La Femme</w:t>
       </w:r>
-    </w:p>
-    <w:p>
-      <w:pPr>
-        <w:pStyle w:val="ListParagraph"/>
-        <w:numPr>
-          <w:ilvl w:val="3"/>
-          <w:numId w:val="1"/>
-        </w:numPr>
+      <w:r>
+        <w:t xml:space="preserve"> – sub cat of </w:t>
+      </w:r>
+      <w:proofErr w:type="spellStart"/>
+      <w:r>
+        <w:t>prom.designers</w:t>
+      </w:r>
+      <w:proofErr w:type="spellEnd"/>
+    </w:p>
+    <w:p>
+      <w:pPr>
+        <w:pStyle w:val="ListParagraph"/>
+        <w:numPr>
+          <w:ilvl w:val="3"/>
+          <w:numId w:val="1"/>
+        </w:numPr>
+        <w:ind w:left="3240"/>
       </w:pPr>
       <w:r>
         <w:t>Le Gala</w:t>
       </w:r>
-    </w:p>
-    <w:p>
-      <w:pPr>
-        <w:pStyle w:val="ListParagraph"/>
-        <w:numPr>
-          <w:ilvl w:val="3"/>
-          <w:numId w:val="1"/>
-        </w:numPr>
+      <w:r>
+        <w:t xml:space="preserve"> – sub cat of </w:t>
+      </w:r>
+      <w:proofErr w:type="spellStart"/>
+      <w:r>
+        <w:t>prom.designers</w:t>
+      </w:r>
+      <w:proofErr w:type="spellEnd"/>
+    </w:p>
+    <w:p>
+      <w:pPr>
+        <w:pStyle w:val="ListParagraph"/>
+        <w:numPr>
+          <w:ilvl w:val="3"/>
+          <w:numId w:val="1"/>
+        </w:numPr>
+        <w:ind w:left="3240"/>
       </w:pPr>
       <w:r>
         <w:t>LM Collection</w:t>
       </w:r>
-    </w:p>
-    <w:p>
-      <w:pPr>
-        <w:pStyle w:val="ListParagraph"/>
-        <w:numPr>
-          <w:ilvl w:val="3"/>
-          <w:numId w:val="1"/>
-        </w:numPr>
+      <w:r>
+        <w:t xml:space="preserve"> – sub cat of </w:t>
+      </w:r>
+      <w:proofErr w:type="spellStart"/>
+      <w:r>
+        <w:t>prom.designers</w:t>
+      </w:r>
+      <w:proofErr w:type="spellEnd"/>
+    </w:p>
+    <w:p>
+      <w:pPr>
+        <w:pStyle w:val="ListParagraph"/>
+        <w:numPr>
+          <w:ilvl w:val="3"/>
+          <w:numId w:val="1"/>
+        </w:numPr>
+        <w:ind w:left="3240"/>
       </w:pPr>
       <w:r>
         <w:t xml:space="preserve">Mac </w:t>
@@ -201,76 +298,130 @@
         <w:t>Duggal</w:t>
       </w:r>
       <w:proofErr w:type="spellEnd"/>
-    </w:p>
-    <w:p>
-      <w:pPr>
-        <w:pStyle w:val="ListParagraph"/>
-        <w:numPr>
-          <w:ilvl w:val="3"/>
-          <w:numId w:val="1"/>
-        </w:numPr>
+      <w:r>
+        <w:t xml:space="preserve"> – sub cat of </w:t>
+      </w:r>
+      <w:proofErr w:type="spellStart"/>
+      <w:r>
+        <w:t>prom.designers</w:t>
+      </w:r>
+      <w:proofErr w:type="spellEnd"/>
+    </w:p>
+    <w:p>
+      <w:pPr>
+        <w:pStyle w:val="ListParagraph"/>
+        <w:numPr>
+          <w:ilvl w:val="3"/>
+          <w:numId w:val="1"/>
+        </w:numPr>
+        <w:ind w:left="3240"/>
       </w:pPr>
       <w:r>
         <w:t>Mignon</w:t>
       </w:r>
-    </w:p>
-    <w:p>
-      <w:pPr>
-        <w:pStyle w:val="ListParagraph"/>
-        <w:numPr>
-          <w:ilvl w:val="3"/>
-          <w:numId w:val="1"/>
-        </w:numPr>
+      <w:r>
+        <w:t xml:space="preserve"> – sub cat of </w:t>
+      </w:r>
+      <w:proofErr w:type="spellStart"/>
+      <w:r>
+        <w:t>prom.designers</w:t>
+      </w:r>
+      <w:proofErr w:type="spellEnd"/>
+    </w:p>
+    <w:p>
+      <w:pPr>
+        <w:pStyle w:val="ListParagraph"/>
+        <w:numPr>
+          <w:ilvl w:val="3"/>
+          <w:numId w:val="1"/>
+        </w:numPr>
+        <w:ind w:left="3240"/>
       </w:pPr>
       <w:r>
         <w:t>MNM Couture</w:t>
       </w:r>
-    </w:p>
-    <w:p>
-      <w:pPr>
-        <w:pStyle w:val="ListParagraph"/>
-        <w:numPr>
-          <w:ilvl w:val="3"/>
-          <w:numId w:val="1"/>
-        </w:numPr>
+      <w:r>
+        <w:t xml:space="preserve"> – sub cat of </w:t>
+      </w:r>
+      <w:proofErr w:type="spellStart"/>
+      <w:r>
+        <w:t>prom.designers</w:t>
+      </w:r>
+      <w:proofErr w:type="spellEnd"/>
+    </w:p>
+    <w:p>
+      <w:pPr>
+        <w:pStyle w:val="ListParagraph"/>
+        <w:numPr>
+          <w:ilvl w:val="3"/>
+          <w:numId w:val="1"/>
+        </w:numPr>
+        <w:ind w:left="3240"/>
       </w:pPr>
       <w:r>
         <w:t>Night Moves</w:t>
       </w:r>
-    </w:p>
-    <w:p>
-      <w:pPr>
-        <w:pStyle w:val="ListParagraph"/>
-        <w:numPr>
-          <w:ilvl w:val="3"/>
-          <w:numId w:val="1"/>
-        </w:numPr>
+      <w:r>
+        <w:t xml:space="preserve"> – sub cat of </w:t>
+      </w:r>
+      <w:proofErr w:type="spellStart"/>
+      <w:r>
+        <w:t>prom.designers</w:t>
+      </w:r>
+      <w:proofErr w:type="spellEnd"/>
+    </w:p>
+    <w:p>
+      <w:pPr>
+        <w:pStyle w:val="ListParagraph"/>
+        <w:numPr>
+          <w:ilvl w:val="3"/>
+          <w:numId w:val="1"/>
+        </w:numPr>
+        <w:ind w:left="3240"/>
       </w:pPr>
       <w:r>
         <w:t>Paris</w:t>
       </w:r>
-    </w:p>
-    <w:p>
-      <w:pPr>
-        <w:pStyle w:val="ListParagraph"/>
-        <w:numPr>
-          <w:ilvl w:val="3"/>
-          <w:numId w:val="1"/>
-        </w:numPr>
+      <w:r>
+        <w:t xml:space="preserve"> – sub cat of </w:t>
+      </w:r>
+      <w:proofErr w:type="spellStart"/>
+      <w:r>
+        <w:t>prom.designers</w:t>
+      </w:r>
+      <w:proofErr w:type="spellEnd"/>
+    </w:p>
+    <w:p>
+      <w:pPr>
+        <w:pStyle w:val="ListParagraph"/>
+        <w:numPr>
+          <w:ilvl w:val="3"/>
+          <w:numId w:val="1"/>
+        </w:numPr>
+        <w:ind w:left="3240"/>
       </w:pPr>
       <w:proofErr w:type="spellStart"/>
       <w:r>
         <w:t>Scala</w:t>
       </w:r>
       <w:proofErr w:type="spellEnd"/>
-    </w:p>
-    <w:p>
-      <w:pPr>
-        <w:pStyle w:val="ListParagraph"/>
-        <w:numPr>
-          <w:ilvl w:val="3"/>
-          <w:numId w:val="1"/>
-        </w:numPr>
+      <w:r>
+        <w:t xml:space="preserve"> – sub cat of </w:t>
+      </w:r>
+      <w:proofErr w:type="spellStart"/>
+      <w:r>
+        <w:t>prom.designers</w:t>
+      </w:r>
+      <w:proofErr w:type="spellEnd"/>
+    </w:p>
+    <w:p>
+      <w:pPr>
+        <w:pStyle w:val="ListParagraph"/>
+        <w:numPr>
+          <w:ilvl w:val="3"/>
+          <w:numId w:val="1"/>
+        </w:numPr>
+        <w:ind w:left="3240"/>
       </w:pPr>
       <w:proofErr w:type="spellStart"/>
       <w:r>
@@ -280,64 +431,109 @@
       <w:r>
         <w:t xml:space="preserve"> K</w:t>
       </w:r>
-    </w:p>
-    <w:p>
-      <w:pPr>
-        <w:pStyle w:val="ListParagraph"/>
-        <w:numPr>
-          <w:ilvl w:val="3"/>
-          <w:numId w:val="1"/>
-        </w:numPr>
+      <w:r>
+        <w:t xml:space="preserve"> – sub cat of </w:t>
+      </w:r>
+      <w:proofErr w:type="spellStart"/>
+      <w:r>
+        <w:t>prom.designers</w:t>
+      </w:r>
+      <w:proofErr w:type="spellEnd"/>
+    </w:p>
+    <w:p>
+      <w:pPr>
+        <w:pStyle w:val="ListParagraph"/>
+        <w:numPr>
+          <w:ilvl w:val="3"/>
+          <w:numId w:val="1"/>
+        </w:numPr>
+        <w:ind w:left="3240"/>
       </w:pPr>
       <w:r>
         <w:t>Sherri Hill</w:t>
       </w:r>
-    </w:p>
-    <w:p>
-      <w:pPr>
-        <w:pStyle w:val="ListParagraph"/>
-        <w:numPr>
-          <w:ilvl w:val="3"/>
-          <w:numId w:val="1"/>
-        </w:numPr>
+      <w:r>
+        <w:t xml:space="preserve"> – sub cat of </w:t>
+      </w:r>
+      <w:proofErr w:type="spellStart"/>
+      <w:r>
+        <w:t>prom.designers</w:t>
+      </w:r>
+      <w:proofErr w:type="spellEnd"/>
+    </w:p>
+    <w:p>
+      <w:pPr>
+        <w:pStyle w:val="ListParagraph"/>
+        <w:numPr>
+          <w:ilvl w:val="3"/>
+          <w:numId w:val="1"/>
+        </w:numPr>
+        <w:ind w:left="3240"/>
       </w:pPr>
       <w:r>
         <w:t>Tony Bowls</w:t>
       </w:r>
-    </w:p>
-    <w:p>
-      <w:pPr>
-        <w:pStyle w:val="ListParagraph"/>
-        <w:numPr>
-          <w:ilvl w:val="3"/>
-          <w:numId w:val="1"/>
-        </w:numPr>
+      <w:r>
+        <w:t xml:space="preserve"> – sub cat of </w:t>
+      </w:r>
+      <w:proofErr w:type="spellStart"/>
+      <w:r>
+        <w:t>prom.designers</w:t>
+      </w:r>
+      <w:proofErr w:type="spellEnd"/>
+    </w:p>
+    <w:p>
+      <w:pPr>
+        <w:pStyle w:val="ListParagraph"/>
+        <w:numPr>
+          <w:ilvl w:val="3"/>
+          <w:numId w:val="1"/>
+        </w:numPr>
+        <w:ind w:left="3240"/>
       </w:pPr>
       <w:r>
         <w:t>Paris</w:t>
       </w:r>
-    </w:p>
-    <w:p>
-      <w:pPr>
-        <w:pStyle w:val="ListParagraph"/>
-        <w:numPr>
-          <w:ilvl w:val="3"/>
-          <w:numId w:val="1"/>
-        </w:numPr>
+      <w:r>
+        <w:t xml:space="preserve"> – sub cat of </w:t>
+      </w:r>
+      <w:proofErr w:type="spellStart"/>
+      <w:r>
+        <w:t>prom.designers</w:t>
+      </w:r>
+      <w:proofErr w:type="spellEnd"/>
+    </w:p>
+    <w:p>
+      <w:pPr>
+        <w:pStyle w:val="ListParagraph"/>
+        <w:numPr>
+          <w:ilvl w:val="3"/>
+          <w:numId w:val="1"/>
+        </w:numPr>
+        <w:ind w:left="3240"/>
       </w:pPr>
       <w:proofErr w:type="spellStart"/>
       <w:r>
         <w:t>Scala</w:t>
       </w:r>
       <w:proofErr w:type="spellEnd"/>
-    </w:p>
-    <w:p>
-      <w:pPr>
-        <w:pStyle w:val="ListParagraph"/>
-        <w:numPr>
-          <w:ilvl w:val="3"/>
-          <w:numId w:val="1"/>
-        </w:numPr>
+      <w:r>
+        <w:t xml:space="preserve"> – sub cat of </w:t>
+      </w:r>
+      <w:proofErr w:type="spellStart"/>
+      <w:r>
+        <w:t>prom.designers</w:t>
+      </w:r>
+      <w:proofErr w:type="spellEnd"/>
+    </w:p>
+    <w:p>
+      <w:pPr>
+        <w:pStyle w:val="ListParagraph"/>
+        <w:numPr>
+          <w:ilvl w:val="3"/>
+          <w:numId w:val="1"/>
+        </w:numPr>
+        <w:ind w:left="3240"/>
       </w:pPr>
       <w:proofErr w:type="spellStart"/>
       <w:r>
@@ -347,30 +543,56 @@
       <w:r>
         <w:t xml:space="preserve"> K</w:t>
       </w:r>
-    </w:p>
-    <w:p>
-      <w:pPr>
-        <w:pStyle w:val="ListParagraph"/>
-        <w:numPr>
-          <w:ilvl w:val="3"/>
-          <w:numId w:val="1"/>
-        </w:numPr>
+      <w:r>
+        <w:t xml:space="preserve"> – sub cat of </w:t>
+      </w:r>
+      <w:proofErr w:type="spellStart"/>
+      <w:r>
+        <w:t>prom.designers</w:t>
+      </w:r>
+      <w:proofErr w:type="spellEnd"/>
+    </w:p>
+    <w:p>
+      <w:pPr>
+        <w:pStyle w:val="ListParagraph"/>
+        <w:numPr>
+          <w:ilvl w:val="3"/>
+          <w:numId w:val="1"/>
+        </w:numPr>
+        <w:ind w:left="3240"/>
       </w:pPr>
       <w:r>
         <w:t>Sherri Hill</w:t>
       </w:r>
-    </w:p>
-    <w:p>
-      <w:pPr>
-        <w:pStyle w:val="ListParagraph"/>
-        <w:numPr>
-          <w:ilvl w:val="3"/>
-          <w:numId w:val="1"/>
-        </w:numPr>
+      <w:r>
+        <w:t xml:space="preserve"> – sub cat of </w:t>
+      </w:r>
+      <w:proofErr w:type="spellStart"/>
+      <w:r>
+        <w:t>prom.designers</w:t>
+      </w:r>
+      <w:proofErr w:type="spellEnd"/>
+    </w:p>
+    <w:p>
+      <w:pPr>
+        <w:pStyle w:val="ListParagraph"/>
+        <w:numPr>
+          <w:ilvl w:val="3"/>
+          <w:numId w:val="1"/>
+        </w:numPr>
+        <w:ind w:left="3240"/>
       </w:pPr>
       <w:r>
         <w:t>Tony Bowls</w:t>
       </w:r>
+      <w:r>
+        <w:t xml:space="preserve"> – sub cat of </w:t>
+      </w:r>
+      <w:proofErr w:type="spellStart"/>
+      <w:r>
+        <w:t>prom.designers</w:t>
+      </w:r>
+      <w:proofErr w:type="spellEnd"/>
     </w:p>
     <w:p>
       <w:pPr>
@@ -379,18 +601,23 @@
           <w:ilvl w:val="2"/>
           <w:numId w:val="1"/>
         </w:numPr>
+        <w:ind w:left="2520"/>
       </w:pPr>
       <w:r>
         <w:t>Styles</w:t>
       </w:r>
-    </w:p>
-    <w:p>
-      <w:pPr>
-        <w:pStyle w:val="ListParagraph"/>
-        <w:numPr>
-          <w:ilvl w:val="3"/>
-          <w:numId w:val="1"/>
-        </w:numPr>
+      <w:r>
+        <w:t xml:space="preserve"> – sub cat of prom</w:t>
+      </w:r>
+    </w:p>
+    <w:p>
+      <w:pPr>
+        <w:pStyle w:val="ListParagraph"/>
+        <w:numPr>
+          <w:ilvl w:val="3"/>
+          <w:numId w:val="1"/>
+        </w:numPr>
+        <w:ind w:left="3240"/>
       </w:pPr>
       <w:proofErr w:type="spellStart"/>
       <w:r>
@@ -400,54 +627,98 @@
       <w:r>
         <w:t xml:space="preserve"> &amp; A Line </w:t>
       </w:r>
-    </w:p>
-    <w:p>
-      <w:pPr>
-        <w:pStyle w:val="ListParagraph"/>
-        <w:numPr>
-          <w:ilvl w:val="3"/>
-          <w:numId w:val="1"/>
-        </w:numPr>
+      <w:r>
+        <w:t xml:space="preserve"> – sub cat of </w:t>
+      </w:r>
+      <w:proofErr w:type="spellStart"/>
+      <w:r>
+        <w:t>prom.styles</w:t>
+      </w:r>
+      <w:proofErr w:type="spellEnd"/>
+    </w:p>
+    <w:p>
+      <w:pPr>
+        <w:pStyle w:val="ListParagraph"/>
+        <w:numPr>
+          <w:ilvl w:val="3"/>
+          <w:numId w:val="1"/>
+        </w:numPr>
+        <w:ind w:left="3240"/>
       </w:pPr>
       <w:r>
         <w:t xml:space="preserve">Empire </w:t>
       </w:r>
-    </w:p>
-    <w:p>
-      <w:pPr>
-        <w:pStyle w:val="ListParagraph"/>
-        <w:numPr>
-          <w:ilvl w:val="3"/>
-          <w:numId w:val="1"/>
-        </w:numPr>
+      <w:r>
+        <w:t xml:space="preserve"> – sub cat of </w:t>
+      </w:r>
+      <w:proofErr w:type="spellStart"/>
+      <w:r>
+        <w:t>prom.styles</w:t>
+      </w:r>
+      <w:proofErr w:type="spellEnd"/>
+    </w:p>
+    <w:p>
+      <w:pPr>
+        <w:pStyle w:val="ListParagraph"/>
+        <w:numPr>
+          <w:ilvl w:val="3"/>
+          <w:numId w:val="1"/>
+        </w:numPr>
+        <w:ind w:left="3240"/>
       </w:pPr>
       <w:r>
         <w:t xml:space="preserve">High-Low </w:t>
       </w:r>
-    </w:p>
-    <w:p>
-      <w:pPr>
-        <w:pStyle w:val="ListParagraph"/>
-        <w:numPr>
-          <w:ilvl w:val="3"/>
-          <w:numId w:val="1"/>
-        </w:numPr>
+      <w:r>
+        <w:t xml:space="preserve"> – sub cat of </w:t>
+      </w:r>
+      <w:proofErr w:type="spellStart"/>
+      <w:r>
+        <w:t>prom.styles</w:t>
+      </w:r>
+      <w:proofErr w:type="spellEnd"/>
+    </w:p>
+    <w:p>
+      <w:pPr>
+        <w:pStyle w:val="ListParagraph"/>
+        <w:numPr>
+          <w:ilvl w:val="3"/>
+          <w:numId w:val="1"/>
+        </w:numPr>
+        <w:ind w:left="3240"/>
       </w:pPr>
       <w:r>
         <w:t xml:space="preserve">Mermaid </w:t>
       </w:r>
-    </w:p>
-    <w:p>
-      <w:pPr>
-        <w:pStyle w:val="ListParagraph"/>
-        <w:numPr>
-          <w:ilvl w:val="3"/>
-          <w:numId w:val="1"/>
-        </w:numPr>
+      <w:r>
+        <w:t xml:space="preserve"> – sub cat of </w:t>
+      </w:r>
+      <w:proofErr w:type="spellStart"/>
+      <w:r>
+        <w:t>prom.styles</w:t>
+      </w:r>
+      <w:proofErr w:type="spellEnd"/>
+    </w:p>
+    <w:p>
+      <w:pPr>
+        <w:pStyle w:val="ListParagraph"/>
+        <w:numPr>
+          <w:ilvl w:val="3"/>
+          <w:numId w:val="1"/>
+        </w:numPr>
+        <w:ind w:left="3240"/>
       </w:pPr>
       <w:r>
         <w:t>Short</w:t>
       </w:r>
+      <w:r>
+        <w:t xml:space="preserve"> – sub cat of </w:t>
+      </w:r>
+      <w:proofErr w:type="spellStart"/>
+      <w:r>
+        <w:t>prom.styles</w:t>
+      </w:r>
+      <w:proofErr w:type="spellEnd"/>
     </w:p>
     <w:p>
       <w:pPr>
@@ -456,6 +727,7 @@
           <w:ilvl w:val="2"/>
           <w:numId w:val="1"/>
         </w:numPr>
+        <w:ind w:left="2520"/>
       </w:pPr>
       <w:r>
         <w:t>T</w:t>
@@ -463,42 +735,69 @@
       <w:r>
         <w:t>rends</w:t>
       </w:r>
-    </w:p>
-    <w:p>
-      <w:pPr>
-        <w:pStyle w:val="ListParagraph"/>
-        <w:numPr>
-          <w:ilvl w:val="3"/>
-          <w:numId w:val="1"/>
-        </w:numPr>
-      </w:pPr>
-      <w:r>
-        <w:t xml:space="preserve">Lace </w:t>
-      </w:r>
-    </w:p>
-    <w:p>
-      <w:pPr>
-        <w:pStyle w:val="ListParagraph"/>
-        <w:numPr>
-          <w:ilvl w:val="3"/>
-          <w:numId w:val="1"/>
-        </w:numPr>
+      <w:r>
+        <w:t xml:space="preserve"> – sub cat of prom</w:t>
+      </w:r>
+    </w:p>
+    <w:p>
+      <w:pPr>
+        <w:pStyle w:val="ListParagraph"/>
+        <w:numPr>
+          <w:ilvl w:val="3"/>
+          <w:numId w:val="1"/>
+        </w:numPr>
+        <w:ind w:left="3240"/>
+      </w:pPr>
+      <w:r>
+        <w:t xml:space="preserve">Lace – sub cat of </w:t>
+      </w:r>
+      <w:proofErr w:type="spellStart"/>
+      <w:r>
+        <w:t>prom.trends</w:t>
+      </w:r>
+      <w:proofErr w:type="spellEnd"/>
+    </w:p>
+    <w:p>
+      <w:pPr>
+        <w:pStyle w:val="ListParagraph"/>
+        <w:numPr>
+          <w:ilvl w:val="3"/>
+          <w:numId w:val="1"/>
+        </w:numPr>
+        <w:ind w:left="3240"/>
       </w:pPr>
       <w:r>
         <w:t xml:space="preserve">Vintage </w:t>
       </w:r>
-    </w:p>
-    <w:p>
-      <w:pPr>
-        <w:pStyle w:val="ListParagraph"/>
-        <w:numPr>
-          <w:ilvl w:val="3"/>
-          <w:numId w:val="1"/>
-        </w:numPr>
+      <w:r>
+        <w:t xml:space="preserve"> – sub cat of </w:t>
+      </w:r>
+      <w:proofErr w:type="spellStart"/>
+      <w:r>
+        <w:t>prom.trends</w:t>
+      </w:r>
+      <w:proofErr w:type="spellEnd"/>
+    </w:p>
+    <w:p>
+      <w:pPr>
+        <w:pStyle w:val="ListParagraph"/>
+        <w:numPr>
+          <w:ilvl w:val="3"/>
+          <w:numId w:val="1"/>
+        </w:numPr>
+        <w:ind w:left="3240"/>
       </w:pPr>
       <w:r>
         <w:t>Polka Dots</w:t>
       </w:r>
+      <w:r>
+        <w:t xml:space="preserve"> – sub cat of </w:t>
+      </w:r>
+      <w:proofErr w:type="spellStart"/>
+      <w:r>
+        <w:t>prom.trends</w:t>
+      </w:r>
+      <w:proofErr w:type="spellEnd"/>
     </w:p>
     <w:p>
       <w:pPr>
@@ -507,10 +806,14 @@
           <w:ilvl w:val="1"/>
           <w:numId w:val="1"/>
         </w:numPr>
+        <w:ind w:left="1800"/>
       </w:pPr>
       <w:r>
         <w:t>Evening</w:t>
       </w:r>
+      <w:r>
+        <w:t xml:space="preserve"> – top level cat</w:t>
+      </w:r>
     </w:p>
     <w:p>
       <w:pPr>
@@ -519,30 +822,41 @@
           <w:ilvl w:val="2"/>
           <w:numId w:val="1"/>
         </w:numPr>
+        <w:ind w:left="2520"/>
       </w:pPr>
       <w:r>
         <w:t>Designers</w:t>
       </w:r>
-    </w:p>
-    <w:p>
-      <w:pPr>
-        <w:pStyle w:val="ListParagraph"/>
-        <w:numPr>
-          <w:ilvl w:val="3"/>
-          <w:numId w:val="1"/>
-        </w:numPr>
-      </w:pPr>
-      <w:r>
-        <w:t xml:space="preserve">BG Haute </w:t>
-      </w:r>
-    </w:p>
-    <w:p>
-      <w:pPr>
-        <w:pStyle w:val="ListParagraph"/>
-        <w:numPr>
-          <w:ilvl w:val="3"/>
-          <w:numId w:val="1"/>
-        </w:numPr>
+      <w:r>
+        <w:t xml:space="preserve">  – sub cat of evening</w:t>
+      </w:r>
+    </w:p>
+    <w:p>
+      <w:pPr>
+        <w:pStyle w:val="ListParagraph"/>
+        <w:numPr>
+          <w:ilvl w:val="3"/>
+          <w:numId w:val="1"/>
+        </w:numPr>
+        <w:ind w:left="3240"/>
+      </w:pPr>
+      <w:r>
+        <w:t xml:space="preserve">BG Haute  – sub cat of </w:t>
+      </w:r>
+      <w:proofErr w:type="spellStart"/>
+      <w:r>
+        <w:t>evening.designers</w:t>
+      </w:r>
+      <w:proofErr w:type="spellEnd"/>
+    </w:p>
+    <w:p>
+      <w:pPr>
+        <w:pStyle w:val="ListParagraph"/>
+        <w:numPr>
+          <w:ilvl w:val="3"/>
+          <w:numId w:val="1"/>
+        </w:numPr>
+        <w:ind w:left="3240"/>
       </w:pPr>
       <w:proofErr w:type="spellStart"/>
       <w:r>
@@ -550,139 +864,919 @@
       </w:r>
       <w:proofErr w:type="spellEnd"/>
       <w:r>
-        <w:t xml:space="preserve"> Couture </w:t>
-      </w:r>
-    </w:p>
-    <w:p>
-      <w:pPr>
-        <w:pStyle w:val="ListParagraph"/>
-        <w:numPr>
-          <w:ilvl w:val="3"/>
-          <w:numId w:val="1"/>
-        </w:numPr>
-      </w:pPr>
-      <w:proofErr w:type="spellStart"/>
-      <w:r>
+        <w:t xml:space="preserve"> Couture  – sub cat of </w:t>
+      </w:r>
+      <w:proofErr w:type="spellStart"/>
+      <w:r>
+        <w:t>evening.designers</w:t>
+      </w:r>
+      <w:proofErr w:type="spellEnd"/>
+    </w:p>
+    <w:p>
+      <w:pPr>
+        <w:pStyle w:val="ListParagraph"/>
+        <w:numPr>
+          <w:ilvl w:val="3"/>
+          <w:numId w:val="1"/>
+        </w:numPr>
+        <w:ind w:left="3240"/>
+      </w:pPr>
+      <w:proofErr w:type="spellStart"/>
+      <w:r>
+        <w:lastRenderedPageBreak/>
         <w:t>Jovani</w:t>
       </w:r>
       <w:proofErr w:type="spellEnd"/>
       <w:r>
+        <w:t xml:space="preserve">  – sub cat of </w:t>
+      </w:r>
+      <w:proofErr w:type="spellStart"/>
+      <w:r>
+        <w:t>evening.designers</w:t>
+      </w:r>
+      <w:proofErr w:type="spellEnd"/>
+    </w:p>
+    <w:p>
+      <w:pPr>
+        <w:pStyle w:val="ListParagraph"/>
+        <w:numPr>
+          <w:ilvl w:val="3"/>
+          <w:numId w:val="1"/>
+        </w:numPr>
+        <w:ind w:left="3240"/>
+      </w:pPr>
+      <w:r>
+        <w:t xml:space="preserve">La Femme  – sub cat of </w:t>
+      </w:r>
+      <w:proofErr w:type="spellStart"/>
+      <w:r>
+        <w:t>evening.designers</w:t>
+      </w:r>
+      <w:proofErr w:type="spellEnd"/>
+    </w:p>
+    <w:p>
+      <w:pPr>
+        <w:pStyle w:val="ListParagraph"/>
+        <w:numPr>
+          <w:ilvl w:val="3"/>
+          <w:numId w:val="1"/>
+        </w:numPr>
+        <w:ind w:left="3240"/>
+      </w:pPr>
+      <w:r>
+        <w:t xml:space="preserve">Mac </w:t>
+      </w:r>
+      <w:proofErr w:type="spellStart"/>
+      <w:r>
+        <w:t>Duggal</w:t>
+      </w:r>
+      <w:proofErr w:type="spellEnd"/>
+      <w:r>
+        <w:t xml:space="preserve">  – sub cat of </w:t>
+      </w:r>
+      <w:proofErr w:type="spellStart"/>
+      <w:r>
+        <w:t>evening.designers</w:t>
+      </w:r>
+      <w:proofErr w:type="spellEnd"/>
+    </w:p>
+    <w:p>
+      <w:pPr>
+        <w:pStyle w:val="ListParagraph"/>
+        <w:numPr>
+          <w:ilvl w:val="3"/>
+          <w:numId w:val="1"/>
+        </w:numPr>
+        <w:ind w:left="3240"/>
+      </w:pPr>
+      <w:r>
+        <w:t xml:space="preserve">Mignon  – sub cat of </w:t>
+      </w:r>
+      <w:proofErr w:type="spellStart"/>
+      <w:r>
+        <w:t>evening.designers</w:t>
+      </w:r>
+      <w:proofErr w:type="spellEnd"/>
+    </w:p>
+    <w:p>
+      <w:pPr>
+        <w:pStyle w:val="ListParagraph"/>
+        <w:numPr>
+          <w:ilvl w:val="3"/>
+          <w:numId w:val="1"/>
+        </w:numPr>
+        <w:ind w:left="3240"/>
+      </w:pPr>
+      <w:r>
+        <w:t xml:space="preserve">MNM Couture  – sub cat of </w:t>
+      </w:r>
+      <w:proofErr w:type="spellStart"/>
+      <w:r>
+        <w:t>evening.designers</w:t>
+      </w:r>
+      <w:proofErr w:type="spellEnd"/>
+    </w:p>
+    <w:p>
+      <w:pPr>
+        <w:pStyle w:val="ListParagraph"/>
+        <w:numPr>
+          <w:ilvl w:val="3"/>
+          <w:numId w:val="1"/>
+        </w:numPr>
+        <w:ind w:left="3240"/>
+      </w:pPr>
+      <w:proofErr w:type="spellStart"/>
+      <w:r>
+        <w:t>Scala</w:t>
+      </w:r>
+      <w:proofErr w:type="spellEnd"/>
+      <w:r>
+        <w:t xml:space="preserve">  – sub cat of </w:t>
+      </w:r>
+      <w:proofErr w:type="spellStart"/>
+      <w:r>
+        <w:t>evening.designers</w:t>
+      </w:r>
+      <w:proofErr w:type="spellEnd"/>
+    </w:p>
+    <w:p>
+      <w:pPr>
+        <w:pStyle w:val="ListParagraph"/>
+        <w:numPr>
+          <w:ilvl w:val="3"/>
+          <w:numId w:val="1"/>
+        </w:numPr>
+        <w:ind w:left="3240"/>
+      </w:pPr>
+      <w:proofErr w:type="spellStart"/>
+      <w:r>
+        <w:t>Shail</w:t>
+      </w:r>
+      <w:proofErr w:type="spellEnd"/>
+      <w:r>
+        <w:t xml:space="preserve"> K  – sub cat of </w:t>
+      </w:r>
+      <w:proofErr w:type="spellStart"/>
+      <w:r>
+        <w:t>evening.designers</w:t>
+      </w:r>
+      <w:proofErr w:type="spellEnd"/>
+    </w:p>
+    <w:p>
+      <w:pPr>
+        <w:pStyle w:val="ListParagraph"/>
+        <w:numPr>
+          <w:ilvl w:val="3"/>
+          <w:numId w:val="1"/>
+        </w:numPr>
+        <w:ind w:left="3240"/>
+      </w:pPr>
+      <w:r>
+        <w:t xml:space="preserve">Sherri Hill  – sub cat of </w:t>
+      </w:r>
+      <w:proofErr w:type="spellStart"/>
+      <w:r>
+        <w:t>evening.designers</w:t>
+      </w:r>
+      <w:proofErr w:type="spellEnd"/>
+    </w:p>
+    <w:p>
+      <w:pPr>
+        <w:pStyle w:val="ListParagraph"/>
+        <w:numPr>
+          <w:ilvl w:val="3"/>
+          <w:numId w:val="1"/>
+        </w:numPr>
+        <w:ind w:left="3240"/>
+      </w:pPr>
+      <w:r>
+        <w:t>Tony Bowls</w:t>
+      </w:r>
+      <w:r>
+        <w:t xml:space="preserve">  – sub cat of </w:t>
+      </w:r>
+      <w:proofErr w:type="spellStart"/>
+      <w:r>
+        <w:t>evening.designers</w:t>
+      </w:r>
+      <w:proofErr w:type="spellEnd"/>
+    </w:p>
+    <w:p>
+      <w:pPr>
+        <w:pStyle w:val="ListParagraph"/>
+        <w:numPr>
+          <w:ilvl w:val="2"/>
+          <w:numId w:val="1"/>
+        </w:numPr>
+        <w:ind w:left="2520"/>
+      </w:pPr>
+      <w:r>
+        <w:t>Celebrity Inspired</w:t>
+      </w:r>
+      <w:r>
+        <w:t xml:space="preserve">  – sub cat of evening</w:t>
+      </w:r>
+    </w:p>
+    <w:p>
+      <w:pPr>
+        <w:pStyle w:val="ListParagraph"/>
+        <w:numPr>
+          <w:ilvl w:val="1"/>
+          <w:numId w:val="1"/>
+        </w:numPr>
+        <w:ind w:left="1800"/>
+      </w:pPr>
+      <w:r>
+        <w:t>Cocktail</w:t>
+      </w:r>
+      <w:r>
+        <w:t xml:space="preserve"> – top level cat</w:t>
+      </w:r>
+    </w:p>
+    <w:p>
+      <w:pPr>
+        <w:pStyle w:val="ListParagraph"/>
+        <w:numPr>
+          <w:ilvl w:val="2"/>
+          <w:numId w:val="1"/>
+        </w:numPr>
+        <w:ind w:left="2520"/>
+      </w:pPr>
+      <w:r>
+        <w:t>Designer</w:t>
+      </w:r>
+      <w:r>
+        <w:t xml:space="preserve">  – sub cat of cocktail</w:t>
+      </w:r>
+    </w:p>
+    <w:p>
+      <w:pPr>
+        <w:pStyle w:val="ListParagraph"/>
+        <w:numPr>
+          <w:ilvl w:val="3"/>
+          <w:numId w:val="1"/>
+        </w:numPr>
+        <w:ind w:left="3240"/>
+      </w:pPr>
+      <w:proofErr w:type="spellStart"/>
+      <w:r>
+        <w:t>Jovani</w:t>
+      </w:r>
+      <w:proofErr w:type="spellEnd"/>
+      <w:r>
         <w:t xml:space="preserve"> </w:t>
       </w:r>
-    </w:p>
-    <w:p>
-      <w:pPr>
-        <w:pStyle w:val="ListParagraph"/>
-        <w:numPr>
-          <w:ilvl w:val="3"/>
-          <w:numId w:val="1"/>
-        </w:numPr>
+      <w:r>
+        <w:t xml:space="preserve">– sub cat of </w:t>
+      </w:r>
+      <w:proofErr w:type="spellStart"/>
+      <w:r>
+        <w:t>cocktail.designers</w:t>
+      </w:r>
+      <w:proofErr w:type="spellEnd"/>
+    </w:p>
+    <w:p>
+      <w:pPr>
+        <w:pStyle w:val="ListParagraph"/>
+        <w:numPr>
+          <w:ilvl w:val="3"/>
+          <w:numId w:val="1"/>
+        </w:numPr>
+        <w:ind w:left="3240"/>
+      </w:pPr>
+      <w:r>
+        <w:t xml:space="preserve">La Femme – sub cat of </w:t>
+      </w:r>
+      <w:proofErr w:type="spellStart"/>
+      <w:r>
+        <w:t>cocktail.designers</w:t>
+      </w:r>
+      <w:proofErr w:type="spellEnd"/>
+    </w:p>
+    <w:p>
+      <w:pPr>
+        <w:pStyle w:val="ListParagraph"/>
+        <w:numPr>
+          <w:ilvl w:val="3"/>
+          <w:numId w:val="1"/>
+        </w:numPr>
+        <w:ind w:left="3240"/>
+      </w:pPr>
+      <w:r>
+        <w:t xml:space="preserve">Mac </w:t>
+      </w:r>
+      <w:proofErr w:type="spellStart"/>
+      <w:r>
+        <w:t>Duggal</w:t>
+      </w:r>
+      <w:proofErr w:type="spellEnd"/>
+      <w:r>
+        <w:t xml:space="preserve"> – sub cat of </w:t>
+      </w:r>
+      <w:proofErr w:type="spellStart"/>
+      <w:r>
+        <w:t>cocktail.designers</w:t>
+      </w:r>
+      <w:proofErr w:type="spellEnd"/>
+    </w:p>
+    <w:p>
+      <w:pPr>
+        <w:pStyle w:val="ListParagraph"/>
+        <w:numPr>
+          <w:ilvl w:val="3"/>
+          <w:numId w:val="1"/>
+        </w:numPr>
+        <w:ind w:left="3240"/>
+      </w:pPr>
+      <w:proofErr w:type="spellStart"/>
+      <w:r>
+        <w:t>Scala</w:t>
+      </w:r>
+      <w:proofErr w:type="spellEnd"/>
+      <w:r>
+        <w:t xml:space="preserve"> – sub cat of </w:t>
+      </w:r>
+      <w:proofErr w:type="spellStart"/>
+      <w:r>
+        <w:t>cocktail.designers</w:t>
+      </w:r>
+      <w:proofErr w:type="spellEnd"/>
+    </w:p>
+    <w:p>
+      <w:pPr>
+        <w:pStyle w:val="ListParagraph"/>
+        <w:numPr>
+          <w:ilvl w:val="3"/>
+          <w:numId w:val="1"/>
+        </w:numPr>
+        <w:ind w:left="3240"/>
+      </w:pPr>
+      <w:proofErr w:type="spellStart"/>
+      <w:r>
+        <w:t>Shail</w:t>
+      </w:r>
+      <w:proofErr w:type="spellEnd"/>
+      <w:r>
+        <w:t xml:space="preserve"> K – sub cat of </w:t>
+      </w:r>
+      <w:proofErr w:type="spellStart"/>
+      <w:r>
+        <w:t>cocktail.designers</w:t>
+      </w:r>
+      <w:proofErr w:type="spellEnd"/>
+    </w:p>
+    <w:p>
+      <w:pPr>
+        <w:pStyle w:val="ListParagraph"/>
+        <w:numPr>
+          <w:ilvl w:val="3"/>
+          <w:numId w:val="1"/>
+        </w:numPr>
+        <w:ind w:left="3240"/>
+      </w:pPr>
+      <w:r>
+        <w:t>Sherri Hill</w:t>
+      </w:r>
+      <w:r>
+        <w:t xml:space="preserve"> – sub cat of </w:t>
+      </w:r>
+      <w:proofErr w:type="spellStart"/>
+      <w:r>
+        <w:t>cocktail.designers</w:t>
+      </w:r>
+      <w:proofErr w:type="spellEnd"/>
+    </w:p>
+    <w:p>
+      <w:pPr>
+        <w:pStyle w:val="ListParagraph"/>
+        <w:numPr>
+          <w:ilvl w:val="2"/>
+          <w:numId w:val="1"/>
+        </w:numPr>
+        <w:ind w:left="2520"/>
+      </w:pPr>
+      <w:r>
+        <w:t>Styles</w:t>
+      </w:r>
+      <w:r>
+        <w:t xml:space="preserve"> – sub cat of cocktail</w:t>
+      </w:r>
+    </w:p>
+    <w:p>
+      <w:pPr>
+        <w:pStyle w:val="ListParagraph"/>
+        <w:numPr>
+          <w:ilvl w:val="3"/>
+          <w:numId w:val="1"/>
+        </w:numPr>
+        <w:ind w:left="3240"/>
+      </w:pPr>
+      <w:r>
+        <w:t xml:space="preserve">Sequins &amp; Beads – sub cat of </w:t>
+      </w:r>
+      <w:proofErr w:type="spellStart"/>
+      <w:r>
+        <w:t>cocktail.styles</w:t>
+      </w:r>
+      <w:proofErr w:type="spellEnd"/>
+    </w:p>
+    <w:p>
+      <w:pPr>
+        <w:pStyle w:val="ListParagraph"/>
+        <w:numPr>
+          <w:ilvl w:val="3"/>
+          <w:numId w:val="1"/>
+        </w:numPr>
+        <w:ind w:left="3240"/>
+      </w:pPr>
+      <w:r>
+        <w:t xml:space="preserve">Lace – sub cat of </w:t>
+      </w:r>
+      <w:proofErr w:type="spellStart"/>
+      <w:r>
+        <w:t>cocktail.styles</w:t>
+      </w:r>
+      <w:proofErr w:type="spellEnd"/>
+    </w:p>
+    <w:p>
+      <w:pPr>
+        <w:pStyle w:val="ListParagraph"/>
+        <w:numPr>
+          <w:ilvl w:val="3"/>
+          <w:numId w:val="1"/>
+        </w:numPr>
+        <w:ind w:left="3240"/>
+      </w:pPr>
+      <w:proofErr w:type="spellStart"/>
+      <w:r>
+        <w:t>Babydoll</w:t>
+      </w:r>
+      <w:proofErr w:type="spellEnd"/>
+      <w:r>
+        <w:t xml:space="preserve"> – sub cat of </w:t>
+      </w:r>
+      <w:proofErr w:type="spellStart"/>
+      <w:r>
+        <w:t>cocktail.styles</w:t>
+      </w:r>
+      <w:proofErr w:type="spellEnd"/>
+    </w:p>
+    <w:p>
+      <w:pPr>
+        <w:pStyle w:val="ListParagraph"/>
+        <w:numPr>
+          <w:ilvl w:val="3"/>
+          <w:numId w:val="1"/>
+        </w:numPr>
+        <w:ind w:left="3240"/>
+      </w:pPr>
+      <w:r>
+        <w:t>High-Low</w:t>
+      </w:r>
+      <w:r>
+        <w:t xml:space="preserve"> – sub cat of </w:t>
+      </w:r>
+      <w:proofErr w:type="spellStart"/>
+      <w:r>
+        <w:t>cocktail.styles</w:t>
+      </w:r>
+      <w:proofErr w:type="spellEnd"/>
+    </w:p>
+    <w:p>
+      <w:pPr>
+        <w:pStyle w:val="ListParagraph"/>
+        <w:numPr>
+          <w:ilvl w:val="1"/>
+          <w:numId w:val="1"/>
+        </w:numPr>
+        <w:ind w:left="1800"/>
+      </w:pPr>
+      <w:r>
+        <w:t>Plus size</w:t>
+      </w:r>
+      <w:r>
+        <w:t xml:space="preserve"> – top level cat</w:t>
+      </w:r>
+    </w:p>
+    <w:p>
+      <w:pPr>
+        <w:pStyle w:val="ListParagraph"/>
+        <w:numPr>
+          <w:ilvl w:val="2"/>
+          <w:numId w:val="1"/>
+        </w:numPr>
+        <w:ind w:left="2520"/>
+      </w:pPr>
+      <w:r>
+        <w:t>Designer</w:t>
+      </w:r>
+      <w:r>
+        <w:t xml:space="preserve"> – sub cat of </w:t>
+      </w:r>
+      <w:proofErr w:type="spellStart"/>
+      <w:r>
+        <w:t>plus_size</w:t>
+      </w:r>
+      <w:proofErr w:type="spellEnd"/>
+    </w:p>
+    <w:p>
+      <w:pPr>
+        <w:pStyle w:val="ListParagraph"/>
+        <w:numPr>
+          <w:ilvl w:val="3"/>
+          <w:numId w:val="1"/>
+        </w:numPr>
+        <w:ind w:left="3240"/>
+      </w:pPr>
+      <w:proofErr w:type="spellStart"/>
+      <w:r>
+        <w:t>Fabulouss</w:t>
+      </w:r>
+      <w:proofErr w:type="spellEnd"/>
+      <w:r>
+        <w:t xml:space="preserve"> – sub cat of </w:t>
+      </w:r>
+      <w:proofErr w:type="spellStart"/>
+      <w:r>
+        <w:t>plus_size.designers</w:t>
+      </w:r>
+      <w:proofErr w:type="spellEnd"/>
+    </w:p>
+    <w:p>
+      <w:pPr>
+        <w:pStyle w:val="ListParagraph"/>
+        <w:numPr>
+          <w:ilvl w:val="3"/>
+          <w:numId w:val="1"/>
+        </w:numPr>
+        <w:ind w:left="3240"/>
+      </w:pPr>
+      <w:proofErr w:type="spellStart"/>
+      <w:r>
+        <w:t>Faviana</w:t>
+      </w:r>
+      <w:proofErr w:type="spellEnd"/>
+      <w:r>
+        <w:t xml:space="preserve"> – sub cat of </w:t>
+      </w:r>
+      <w:proofErr w:type="spellStart"/>
+      <w:r>
+        <w:t>plus_size.designers</w:t>
+      </w:r>
+      <w:proofErr w:type="spellEnd"/>
+    </w:p>
+    <w:p>
+      <w:pPr>
+        <w:pStyle w:val="ListParagraph"/>
+        <w:numPr>
+          <w:ilvl w:val="3"/>
+          <w:numId w:val="1"/>
+        </w:numPr>
+        <w:ind w:left="3240"/>
+      </w:pPr>
+      <w:r>
+        <w:t>Night moves</w:t>
+      </w:r>
+      <w:r>
+        <w:t xml:space="preserve"> – sub cat of </w:t>
+      </w:r>
+      <w:proofErr w:type="spellStart"/>
+      <w:r>
+        <w:t>plus_size.designers</w:t>
+      </w:r>
+      <w:proofErr w:type="spellEnd"/>
+    </w:p>
+    <w:p>
+      <w:pPr>
+        <w:pStyle w:val="ListParagraph"/>
+        <w:numPr>
+          <w:ilvl w:val="2"/>
+          <w:numId w:val="1"/>
+        </w:numPr>
+        <w:ind w:left="2520"/>
+      </w:pPr>
+      <w:r>
+        <w:t>Styles</w:t>
+      </w:r>
+      <w:r>
+        <w:t xml:space="preserve"> – sub cat of </w:t>
+      </w:r>
+      <w:proofErr w:type="spellStart"/>
+      <w:r>
+        <w:t>plus_size</w:t>
+      </w:r>
+      <w:proofErr w:type="spellEnd"/>
+    </w:p>
+    <w:p>
+      <w:pPr>
+        <w:pStyle w:val="ListParagraph"/>
+        <w:numPr>
+          <w:ilvl w:val="3"/>
+          <w:numId w:val="1"/>
+        </w:numPr>
+        <w:ind w:left="3240"/>
+      </w:pPr>
+      <w:r>
+        <w:t xml:space="preserve">A line &amp; </w:t>
+      </w:r>
+      <w:proofErr w:type="spellStart"/>
+      <w:r>
+        <w:t>ballgown</w:t>
+      </w:r>
+      <w:proofErr w:type="spellEnd"/>
+      <w:r>
+        <w:t xml:space="preserve"> – sub cat of </w:t>
+      </w:r>
+      <w:proofErr w:type="spellStart"/>
+      <w:r>
+        <w:t>plus_size.styles</w:t>
+      </w:r>
+      <w:proofErr w:type="spellEnd"/>
+    </w:p>
+    <w:p>
+      <w:pPr>
+        <w:pStyle w:val="ListParagraph"/>
+        <w:numPr>
+          <w:ilvl w:val="3"/>
+          <w:numId w:val="1"/>
+        </w:numPr>
+        <w:ind w:left="3240"/>
+      </w:pPr>
+      <w:r>
+        <w:t>Empire</w:t>
+      </w:r>
+      <w:r>
+        <w:t xml:space="preserve"> – sub cat of </w:t>
+      </w:r>
+      <w:proofErr w:type="spellStart"/>
+      <w:r>
+        <w:t>plus_size.styles</w:t>
+      </w:r>
+      <w:proofErr w:type="spellEnd"/>
+    </w:p>
+    <w:p>
+      <w:pPr>
+        <w:pStyle w:val="ListParagraph"/>
+        <w:numPr>
+          <w:ilvl w:val="3"/>
+          <w:numId w:val="1"/>
+        </w:numPr>
+        <w:ind w:left="3240"/>
+      </w:pPr>
+      <w:r>
+        <w:t>mermaid</w:t>
+      </w:r>
+      <w:r>
+        <w:t xml:space="preserve"> – sub cat of </w:t>
+      </w:r>
+      <w:proofErr w:type="spellStart"/>
+      <w:r>
+        <w:t>plus_size.styles</w:t>
+      </w:r>
+      <w:proofErr w:type="spellEnd"/>
+    </w:p>
+    <w:p>
+      <w:pPr>
+        <w:pStyle w:val="ListParagraph"/>
+        <w:numPr>
+          <w:ilvl w:val="1"/>
+          <w:numId w:val="1"/>
+        </w:numPr>
+        <w:ind w:left="1800"/>
+      </w:pPr>
+      <w:r>
+        <w:t>Pageant</w:t>
+      </w:r>
+      <w:r>
+        <w:t xml:space="preserve"> – top level cat</w:t>
+      </w:r>
+    </w:p>
+    <w:p>
+      <w:pPr>
+        <w:pStyle w:val="ListParagraph"/>
+        <w:numPr>
+          <w:ilvl w:val="2"/>
+          <w:numId w:val="1"/>
+        </w:numPr>
+        <w:ind w:left="2520"/>
+      </w:pPr>
+      <w:r>
+        <w:t>Designer</w:t>
+      </w:r>
+      <w:r>
+        <w:t xml:space="preserve"> – sub cat of pageant</w:t>
+      </w:r>
+    </w:p>
+    <w:p>
+      <w:pPr>
+        <w:pStyle w:val="ListParagraph"/>
+        <w:numPr>
+          <w:ilvl w:val="3"/>
+          <w:numId w:val="1"/>
+        </w:numPr>
+        <w:ind w:left="3240"/>
+      </w:pPr>
+      <w:proofErr w:type="spellStart"/>
+      <w:r>
+        <w:t>Jasz</w:t>
+      </w:r>
+      <w:proofErr w:type="spellEnd"/>
+      <w:r>
+        <w:t xml:space="preserve"> C</w:t>
+      </w:r>
+      <w:r>
+        <w:t xml:space="preserve">outure – sub cat of </w:t>
+      </w:r>
+      <w:proofErr w:type="spellStart"/>
+      <w:r>
+        <w:t>pageant.designers</w:t>
+      </w:r>
+      <w:proofErr w:type="spellEnd"/>
+    </w:p>
+    <w:p>
+      <w:pPr>
+        <w:pStyle w:val="ListParagraph"/>
+        <w:numPr>
+          <w:ilvl w:val="3"/>
+          <w:numId w:val="1"/>
+        </w:numPr>
+        <w:ind w:left="3240"/>
+      </w:pPr>
+      <w:proofErr w:type="spellStart"/>
+      <w:r>
+        <w:t>Jovani</w:t>
+      </w:r>
+      <w:proofErr w:type="spellEnd"/>
+      <w:r>
+        <w:t xml:space="preserve"> – sub cat of </w:t>
+      </w:r>
+      <w:proofErr w:type="spellStart"/>
+      <w:r>
+        <w:t>pageant.designers</w:t>
+      </w:r>
+      <w:proofErr w:type="spellEnd"/>
+    </w:p>
+    <w:p>
+      <w:pPr>
+        <w:pStyle w:val="ListParagraph"/>
+        <w:numPr>
+          <w:ilvl w:val="3"/>
+          <w:numId w:val="1"/>
+        </w:numPr>
+        <w:ind w:left="3240"/>
+      </w:pPr>
+      <w:proofErr w:type="spellStart"/>
+      <w:r>
+        <w:t>Johnathan</w:t>
+      </w:r>
+      <w:proofErr w:type="spellEnd"/>
+      <w:r>
+        <w:t xml:space="preserve"> </w:t>
+      </w:r>
+      <w:proofErr w:type="spellStart"/>
+      <w:r>
+        <w:t>Kayne</w:t>
+      </w:r>
+      <w:proofErr w:type="spellEnd"/>
+      <w:r>
+        <w:t xml:space="preserve"> – sub cat of </w:t>
+      </w:r>
+      <w:proofErr w:type="spellStart"/>
+      <w:r>
+        <w:t>pageant.designers</w:t>
+      </w:r>
+      <w:proofErr w:type="spellEnd"/>
+    </w:p>
+    <w:p>
+      <w:pPr>
+        <w:pStyle w:val="ListParagraph"/>
+        <w:numPr>
+          <w:ilvl w:val="3"/>
+          <w:numId w:val="1"/>
+        </w:numPr>
+        <w:ind w:left="3240"/>
+      </w:pPr>
+      <w:r>
+        <w:t xml:space="preserve">La Femme – sub cat of </w:t>
+      </w:r>
+      <w:proofErr w:type="spellStart"/>
+      <w:r>
+        <w:t>pageant.designers</w:t>
+      </w:r>
+      <w:proofErr w:type="spellEnd"/>
+    </w:p>
+    <w:p>
+      <w:pPr>
+        <w:pStyle w:val="ListParagraph"/>
+        <w:numPr>
+          <w:ilvl w:val="3"/>
+          <w:numId w:val="1"/>
+        </w:numPr>
+        <w:ind w:left="3240"/>
+      </w:pPr>
+      <w:r>
+        <w:t xml:space="preserve">Mac </w:t>
+      </w:r>
+      <w:proofErr w:type="spellStart"/>
+      <w:r>
+        <w:t>Duggal</w:t>
+      </w:r>
+      <w:proofErr w:type="spellEnd"/>
+      <w:r>
+        <w:t xml:space="preserve"> – sub cat of </w:t>
+      </w:r>
+      <w:proofErr w:type="spellStart"/>
+      <w:r>
+        <w:t>pageant.designers</w:t>
+      </w:r>
+      <w:proofErr w:type="spellEnd"/>
+    </w:p>
+    <w:p>
+      <w:pPr>
+        <w:pStyle w:val="ListParagraph"/>
+        <w:numPr>
+          <w:ilvl w:val="3"/>
+          <w:numId w:val="1"/>
+        </w:numPr>
+        <w:ind w:left="3240"/>
+      </w:pPr>
+      <w:r>
+        <w:t xml:space="preserve">MNM Couture – sub cat of </w:t>
+      </w:r>
+      <w:proofErr w:type="spellStart"/>
+      <w:r>
+        <w:t>pageant.designers</w:t>
+      </w:r>
+      <w:proofErr w:type="spellEnd"/>
+    </w:p>
+    <w:p>
+      <w:pPr>
+        <w:pStyle w:val="ListParagraph"/>
+        <w:numPr>
+          <w:ilvl w:val="3"/>
+          <w:numId w:val="1"/>
+        </w:numPr>
+        <w:ind w:left="3240"/>
+      </w:pPr>
+      <w:r>
+        <w:t>Tony Bowls</w:t>
+      </w:r>
+      <w:r>
+        <w:t xml:space="preserve"> – sub cat of </w:t>
+      </w:r>
+      <w:proofErr w:type="spellStart"/>
+      <w:r>
+        <w:t>pageant.designers</w:t>
+      </w:r>
+      <w:proofErr w:type="spellEnd"/>
+    </w:p>
+    <w:p>
+      <w:pPr>
+        <w:pStyle w:val="ListParagraph"/>
+        <w:numPr>
+          <w:ilvl w:val="2"/>
+          <w:numId w:val="1"/>
+        </w:numPr>
+        <w:ind w:left="2520"/>
+      </w:pPr>
+      <w:r>
+        <w:t>Children’s pageant</w:t>
+      </w:r>
+      <w:r>
+        <w:t xml:space="preserve"> – sub cat of pageant</w:t>
+      </w:r>
+    </w:p>
+    <w:p>
+      <w:pPr>
+        <w:pStyle w:val="ListParagraph"/>
+        <w:numPr>
+          <w:ilvl w:val="1"/>
+          <w:numId w:val="1"/>
+        </w:numPr>
+        <w:ind w:left="1800"/>
       </w:pPr>
       <w:r>
         <w:lastRenderedPageBreak/>
-        <w:t xml:space="preserve">La Femme </w:t>
-      </w:r>
-    </w:p>
-    <w:p>
-      <w:pPr>
-        <w:pStyle w:val="ListParagraph"/>
-        <w:numPr>
-          <w:ilvl w:val="3"/>
-          <w:numId w:val="1"/>
-        </w:numPr>
-      </w:pPr>
-      <w:r>
-        <w:t xml:space="preserve">Mac </w:t>
-      </w:r>
-      <w:proofErr w:type="spellStart"/>
-      <w:r>
-        <w:t>Duggal</w:t>
-      </w:r>
-      <w:proofErr w:type="spellEnd"/>
-      <w:r>
-        <w:t xml:space="preserve"> </w:t>
-      </w:r>
-    </w:p>
-    <w:p>
-      <w:pPr>
-        <w:pStyle w:val="ListParagraph"/>
-        <w:numPr>
-          <w:ilvl w:val="3"/>
-          <w:numId w:val="1"/>
-        </w:numPr>
-      </w:pPr>
-      <w:r>
-        <w:t xml:space="preserve">Mignon </w:t>
-      </w:r>
-    </w:p>
-    <w:p>
-      <w:pPr>
-        <w:pStyle w:val="ListParagraph"/>
-        <w:numPr>
-          <w:ilvl w:val="3"/>
-          <w:numId w:val="1"/>
-        </w:numPr>
-      </w:pPr>
-      <w:r>
-        <w:t xml:space="preserve">MNM Couture </w:t>
-      </w:r>
-    </w:p>
-    <w:p>
-      <w:pPr>
-        <w:pStyle w:val="ListParagraph"/>
-        <w:numPr>
-          <w:ilvl w:val="3"/>
-          <w:numId w:val="1"/>
-        </w:numPr>
-      </w:pPr>
-      <w:proofErr w:type="spellStart"/>
-      <w:r>
-        <w:t>Scala</w:t>
-      </w:r>
-      <w:proofErr w:type="spellEnd"/>
-      <w:r>
-        <w:t xml:space="preserve"> </w:t>
-      </w:r>
-    </w:p>
-    <w:p>
-      <w:pPr>
-        <w:pStyle w:val="ListParagraph"/>
-        <w:numPr>
-          <w:ilvl w:val="3"/>
-          <w:numId w:val="1"/>
-        </w:numPr>
-      </w:pPr>
-      <w:proofErr w:type="spellStart"/>
-      <w:r>
-        <w:t>Shail</w:t>
-      </w:r>
-      <w:proofErr w:type="spellEnd"/>
-      <w:r>
-        <w:t xml:space="preserve"> K </w:t>
-      </w:r>
-    </w:p>
-    <w:p>
-      <w:pPr>
-        <w:pStyle w:val="ListParagraph"/>
-        <w:numPr>
-          <w:ilvl w:val="3"/>
-          <w:numId w:val="1"/>
-        </w:numPr>
-      </w:pPr>
-      <w:r>
-        <w:t xml:space="preserve">Sherri Hill </w:t>
-      </w:r>
-    </w:p>
-    <w:p>
-      <w:pPr>
-        <w:pStyle w:val="ListParagraph"/>
-        <w:numPr>
-          <w:ilvl w:val="3"/>
-          <w:numId w:val="1"/>
-        </w:numPr>
-      </w:pPr>
-      <w:r>
-        <w:t>Tony Bowls</w:t>
+        <w:t>Bridal</w:t>
+      </w:r>
+      <w:r>
+        <w:t xml:space="preserve"> – top level cat</w:t>
+      </w:r>
+    </w:p>
+    <w:p>
+      <w:pPr>
+        <w:pStyle w:val="ListParagraph"/>
+        <w:numPr>
+          <w:ilvl w:val="1"/>
+          <w:numId w:val="1"/>
+        </w:numPr>
+        <w:ind w:left="1800"/>
+      </w:pPr>
+      <w:r>
+        <w:t>Accessories</w:t>
+      </w:r>
+      <w:r>
+        <w:t xml:space="preserve"> – top level cat</w:t>
       </w:r>
     </w:p>
     <w:p>
@@ -692,22 +1786,58 @@
           <w:ilvl w:val="2"/>
           <w:numId w:val="1"/>
         </w:numPr>
-      </w:pPr>
-      <w:r>
-        <w:t>Celebrity Inspired</w:t>
-      </w:r>
-    </w:p>
-    <w:p>
-      <w:pPr>
-        <w:pStyle w:val="ListParagraph"/>
-        <w:numPr>
-          <w:ilvl w:val="1"/>
-          <w:numId w:val="1"/>
-        </w:numPr>
-      </w:pPr>
-      <w:r>
-        <w:t>Cocktail</w:t>
-      </w:r>
+        <w:ind w:left="2520"/>
+      </w:pPr>
+      <w:r>
+        <w:t>Shoes</w:t>
+      </w:r>
+      <w:r>
+        <w:t xml:space="preserve"> – sub cat of accessories</w:t>
+      </w:r>
+    </w:p>
+    <w:p>
+      <w:pPr>
+        <w:pStyle w:val="ListParagraph"/>
+        <w:numPr>
+          <w:ilvl w:val="3"/>
+          <w:numId w:val="1"/>
+        </w:numPr>
+        <w:ind w:left="3240"/>
+      </w:pPr>
+      <w:r>
+        <w:t>Touch Ups</w:t>
+      </w:r>
+      <w:r>
+        <w:t xml:space="preserve"> – sub cat of </w:t>
+      </w:r>
+      <w:proofErr w:type="spellStart"/>
+      <w:r>
+        <w:t>accessories.shoes</w:t>
+      </w:r>
+      <w:proofErr w:type="spellEnd"/>
+    </w:p>
+    <w:p>
+      <w:pPr>
+        <w:pStyle w:val="ListParagraph"/>
+        <w:numPr>
+          <w:ilvl w:val="3"/>
+          <w:numId w:val="1"/>
+        </w:numPr>
+        <w:ind w:left="3240"/>
+      </w:pPr>
+      <w:proofErr w:type="spellStart"/>
+      <w:r>
+        <w:t>Coloriffics</w:t>
+      </w:r>
+      <w:proofErr w:type="spellEnd"/>
+      <w:r>
+        <w:t xml:space="preserve"> – sub cat of </w:t>
+      </w:r>
+      <w:proofErr w:type="spellStart"/>
+      <w:r>
+        <w:t>accessories.shoes</w:t>
+      </w:r>
+      <w:proofErr w:type="spellEnd"/>
     </w:p>
     <w:p>
       <w:pPr>
@@ -716,541 +1846,60 @@
           <w:ilvl w:val="2"/>
           <w:numId w:val="1"/>
         </w:numPr>
-      </w:pPr>
-      <w:r>
-        <w:t>Designer</w:t>
-      </w:r>
-    </w:p>
-    <w:p>
-      <w:pPr>
-        <w:pStyle w:val="ListParagraph"/>
-        <w:numPr>
-          <w:ilvl w:val="3"/>
-          <w:numId w:val="1"/>
-        </w:numPr>
-      </w:pPr>
-      <w:proofErr w:type="spellStart"/>
-      <w:r>
-        <w:t>Jovani</w:t>
-      </w:r>
-      <w:proofErr w:type="spellEnd"/>
-      <w:r>
-        <w:t xml:space="preserve"> </w:t>
-      </w:r>
-    </w:p>
-    <w:p>
-      <w:pPr>
-        <w:pStyle w:val="ListParagraph"/>
-        <w:numPr>
-          <w:ilvl w:val="3"/>
-          <w:numId w:val="1"/>
-        </w:numPr>
-      </w:pPr>
-      <w:r>
-        <w:t xml:space="preserve">La Femme </w:t>
-      </w:r>
-    </w:p>
-    <w:p>
-      <w:pPr>
-        <w:pStyle w:val="ListParagraph"/>
-        <w:numPr>
-          <w:ilvl w:val="3"/>
-          <w:numId w:val="1"/>
-        </w:numPr>
-      </w:pPr>
-      <w:r>
-        <w:t xml:space="preserve">Mac </w:t>
-      </w:r>
-      <w:proofErr w:type="spellStart"/>
-      <w:r>
-        <w:t>Duggal</w:t>
-      </w:r>
-      <w:proofErr w:type="spellEnd"/>
-      <w:r>
-        <w:t xml:space="preserve"> </w:t>
-      </w:r>
-    </w:p>
-    <w:p>
-      <w:pPr>
-        <w:pStyle w:val="ListParagraph"/>
-        <w:numPr>
-          <w:ilvl w:val="3"/>
-          <w:numId w:val="1"/>
-        </w:numPr>
-      </w:pPr>
-      <w:proofErr w:type="spellStart"/>
-      <w:r>
-        <w:t>Scala</w:t>
-      </w:r>
-      <w:proofErr w:type="spellEnd"/>
-      <w:r>
-        <w:t xml:space="preserve"> </w:t>
-      </w:r>
-    </w:p>
-    <w:p>
-      <w:pPr>
-        <w:pStyle w:val="ListParagraph"/>
-        <w:numPr>
-          <w:ilvl w:val="3"/>
-          <w:numId w:val="1"/>
-        </w:numPr>
-      </w:pPr>
-      <w:proofErr w:type="spellStart"/>
-      <w:r>
-        <w:t>Shail</w:t>
-      </w:r>
-      <w:proofErr w:type="spellEnd"/>
-      <w:r>
-        <w:t xml:space="preserve"> K </w:t>
-      </w:r>
-    </w:p>
-    <w:p>
-      <w:pPr>
-        <w:pStyle w:val="ListParagraph"/>
-        <w:numPr>
-          <w:ilvl w:val="3"/>
-          <w:numId w:val="1"/>
-        </w:numPr>
-      </w:pPr>
-      <w:r>
-        <w:t>Sherri Hill</w:t>
-      </w:r>
-    </w:p>
-    <w:p>
-      <w:pPr>
-        <w:pStyle w:val="ListParagraph"/>
-        <w:numPr>
-          <w:ilvl w:val="2"/>
-          <w:numId w:val="1"/>
-        </w:numPr>
-      </w:pPr>
-      <w:r>
-        <w:t>Styles</w:t>
-      </w:r>
-    </w:p>
-    <w:p>
-      <w:pPr>
-        <w:pStyle w:val="ListParagraph"/>
-        <w:numPr>
-          <w:ilvl w:val="3"/>
-          <w:numId w:val="1"/>
-        </w:numPr>
-      </w:pPr>
-      <w:r>
-        <w:t xml:space="preserve">Sequins &amp; Beads </w:t>
-      </w:r>
-    </w:p>
-    <w:p>
-      <w:pPr>
-        <w:pStyle w:val="ListParagraph"/>
-        <w:numPr>
-          <w:ilvl w:val="3"/>
-          <w:numId w:val="1"/>
-        </w:numPr>
-      </w:pPr>
-      <w:r>
-        <w:t xml:space="preserve">Lace </w:t>
-      </w:r>
-    </w:p>
-    <w:p>
-      <w:pPr>
-        <w:pStyle w:val="ListParagraph"/>
-        <w:numPr>
-          <w:ilvl w:val="3"/>
-          <w:numId w:val="1"/>
-        </w:numPr>
-      </w:pPr>
-      <w:proofErr w:type="spellStart"/>
-      <w:r>
-        <w:t>Babydoll</w:t>
-      </w:r>
-      <w:proofErr w:type="spellEnd"/>
-      <w:r>
-        <w:t xml:space="preserve"> </w:t>
-      </w:r>
-    </w:p>
-    <w:p>
-      <w:pPr>
-        <w:pStyle w:val="ListParagraph"/>
-        <w:numPr>
-          <w:ilvl w:val="3"/>
-          <w:numId w:val="1"/>
-        </w:numPr>
-      </w:pPr>
-      <w:r>
-        <w:t>High-Low</w:t>
-      </w:r>
-    </w:p>
-    <w:p>
-      <w:pPr>
-        <w:pStyle w:val="ListParagraph"/>
-        <w:numPr>
-          <w:ilvl w:val="1"/>
-          <w:numId w:val="1"/>
-        </w:numPr>
-      </w:pPr>
-      <w:r>
-        <w:t>Plus size</w:t>
-      </w:r>
-    </w:p>
-    <w:p>
-      <w:pPr>
-        <w:pStyle w:val="ListParagraph"/>
-        <w:numPr>
-          <w:ilvl w:val="2"/>
-          <w:numId w:val="1"/>
-        </w:numPr>
-      </w:pPr>
-      <w:r>
-        <w:t>Designer</w:t>
-      </w:r>
-    </w:p>
-    <w:p>
-      <w:pPr>
-        <w:pStyle w:val="ListParagraph"/>
-        <w:numPr>
-          <w:ilvl w:val="3"/>
-          <w:numId w:val="1"/>
-        </w:numPr>
-      </w:pPr>
-      <w:proofErr w:type="spellStart"/>
-      <w:r>
-        <w:t>Fabulouss</w:t>
-      </w:r>
-      <w:proofErr w:type="spellEnd"/>
-    </w:p>
-    <w:p>
-      <w:pPr>
-        <w:pStyle w:val="ListParagraph"/>
-        <w:numPr>
-          <w:ilvl w:val="3"/>
-          <w:numId w:val="1"/>
-        </w:numPr>
-      </w:pPr>
-      <w:proofErr w:type="spellStart"/>
-      <w:r>
-        <w:t>Faviana</w:t>
-      </w:r>
-      <w:proofErr w:type="spellEnd"/>
-    </w:p>
-    <w:p>
-      <w:pPr>
-        <w:pStyle w:val="ListParagraph"/>
-        <w:numPr>
-          <w:ilvl w:val="3"/>
-          <w:numId w:val="1"/>
-        </w:numPr>
-      </w:pPr>
-      <w:r>
-        <w:t>Night moves</w:t>
-      </w:r>
-    </w:p>
-    <w:p>
-      <w:pPr>
-        <w:pStyle w:val="ListParagraph"/>
-        <w:numPr>
-          <w:ilvl w:val="2"/>
-          <w:numId w:val="1"/>
-        </w:numPr>
-      </w:pPr>
-      <w:r>
-        <w:t>Styles</w:t>
-      </w:r>
-    </w:p>
-    <w:p>
-      <w:pPr>
-        <w:pStyle w:val="ListParagraph"/>
-        <w:numPr>
-          <w:ilvl w:val="3"/>
-          <w:numId w:val="1"/>
-        </w:numPr>
-      </w:pPr>
-      <w:r>
-        <w:t xml:space="preserve">A line &amp; </w:t>
-      </w:r>
-      <w:proofErr w:type="spellStart"/>
-      <w:r>
-        <w:t>ballgown</w:t>
-      </w:r>
-      <w:proofErr w:type="spellEnd"/>
-    </w:p>
-    <w:p>
-      <w:pPr>
-        <w:pStyle w:val="ListParagraph"/>
-        <w:numPr>
-          <w:ilvl w:val="3"/>
-          <w:numId w:val="1"/>
-        </w:numPr>
-      </w:pPr>
-      <w:r>
-        <w:t>Empire</w:t>
-      </w:r>
-    </w:p>
-    <w:p>
-      <w:pPr>
-        <w:pStyle w:val="ListParagraph"/>
-        <w:numPr>
-          <w:ilvl w:val="3"/>
-          <w:numId w:val="1"/>
-        </w:numPr>
-      </w:pPr>
-      <w:r>
-        <w:t>mermaid</w:t>
-      </w:r>
-    </w:p>
-    <w:p>
-      <w:pPr>
-        <w:pStyle w:val="ListParagraph"/>
-        <w:numPr>
-          <w:ilvl w:val="1"/>
-          <w:numId w:val="1"/>
-        </w:numPr>
-      </w:pPr>
-      <w:r>
-        <w:t>Pageant</w:t>
-      </w:r>
-    </w:p>
-    <w:p>
-      <w:pPr>
-        <w:pStyle w:val="ListParagraph"/>
-        <w:numPr>
-          <w:ilvl w:val="2"/>
-          <w:numId w:val="1"/>
-        </w:numPr>
-      </w:pPr>
-      <w:r>
-        <w:t>Designer</w:t>
-      </w:r>
-    </w:p>
-    <w:p>
-      <w:pPr>
-        <w:pStyle w:val="ListParagraph"/>
-        <w:numPr>
-          <w:ilvl w:val="3"/>
-          <w:numId w:val="1"/>
-        </w:numPr>
-      </w:pPr>
-      <w:proofErr w:type="spellStart"/>
-      <w:r>
-        <w:t>Jasz</w:t>
-      </w:r>
-      <w:proofErr w:type="spellEnd"/>
-      <w:r>
-        <w:t xml:space="preserve"> Couture </w:t>
-      </w:r>
-    </w:p>
-    <w:p>
-      <w:pPr>
-        <w:pStyle w:val="ListParagraph"/>
-        <w:numPr>
-          <w:ilvl w:val="3"/>
-          <w:numId w:val="1"/>
-        </w:numPr>
-      </w:pPr>
-      <w:proofErr w:type="spellStart"/>
-      <w:r>
-        <w:t>Jovani</w:t>
-      </w:r>
-      <w:proofErr w:type="spellEnd"/>
-      <w:r>
-        <w:t xml:space="preserve"> </w:t>
-      </w:r>
-    </w:p>
-    <w:p>
-      <w:pPr>
-        <w:pStyle w:val="ListParagraph"/>
-        <w:numPr>
-          <w:ilvl w:val="3"/>
-          <w:numId w:val="1"/>
-        </w:numPr>
-      </w:pPr>
-      <w:proofErr w:type="spellStart"/>
-      <w:r>
-        <w:t>Johnathan</w:t>
-      </w:r>
-      <w:proofErr w:type="spellEnd"/>
-      <w:r>
-        <w:t xml:space="preserve"> </w:t>
-      </w:r>
-      <w:proofErr w:type="spellStart"/>
-      <w:r>
-        <w:t>Kayne</w:t>
-      </w:r>
-      <w:proofErr w:type="spellEnd"/>
-      <w:r>
-        <w:t xml:space="preserve"> </w:t>
-      </w:r>
-    </w:p>
-    <w:p>
-      <w:pPr>
-        <w:pStyle w:val="ListParagraph"/>
-        <w:numPr>
-          <w:ilvl w:val="3"/>
-          <w:numId w:val="1"/>
-        </w:numPr>
-      </w:pPr>
-      <w:r>
-        <w:t xml:space="preserve">La Femme </w:t>
-      </w:r>
-    </w:p>
-    <w:p>
-      <w:pPr>
-        <w:pStyle w:val="ListParagraph"/>
-        <w:numPr>
-          <w:ilvl w:val="3"/>
-          <w:numId w:val="1"/>
-        </w:numPr>
-      </w:pPr>
-      <w:r>
-        <w:t xml:space="preserve">Mac </w:t>
-      </w:r>
-      <w:proofErr w:type="spellStart"/>
-      <w:r>
-        <w:t>Duggal</w:t>
-      </w:r>
-      <w:proofErr w:type="spellEnd"/>
-      <w:r>
-        <w:t xml:space="preserve"> </w:t>
-      </w:r>
-    </w:p>
-    <w:p>
-      <w:pPr>
-        <w:pStyle w:val="ListParagraph"/>
-        <w:numPr>
-          <w:ilvl w:val="3"/>
-          <w:numId w:val="1"/>
-        </w:numPr>
-      </w:pPr>
-      <w:r>
-        <w:t xml:space="preserve">MNM Couture </w:t>
-      </w:r>
-    </w:p>
-    <w:p>
-      <w:pPr>
-        <w:pStyle w:val="ListParagraph"/>
-        <w:numPr>
-          <w:ilvl w:val="3"/>
-          <w:numId w:val="1"/>
-        </w:numPr>
-      </w:pPr>
-      <w:r>
-        <w:t>Tony Bowls</w:t>
-      </w:r>
-    </w:p>
-    <w:p>
-      <w:pPr>
-        <w:pStyle w:val="ListParagraph"/>
-        <w:numPr>
-          <w:ilvl w:val="2"/>
-          <w:numId w:val="1"/>
-        </w:numPr>
-      </w:pPr>
-      <w:r>
-        <w:t>Children’s pageant</w:t>
-      </w:r>
-    </w:p>
-    <w:p>
-      <w:pPr>
-        <w:pStyle w:val="ListParagraph"/>
-        <w:numPr>
-          <w:ilvl w:val="1"/>
-          <w:numId w:val="1"/>
-        </w:numPr>
-      </w:pPr>
-      <w:r>
-        <w:t>Bridal</w:t>
-      </w:r>
-    </w:p>
-    <w:p>
-      <w:pPr>
-        <w:pStyle w:val="ListParagraph"/>
-        <w:numPr>
-          <w:ilvl w:val="1"/>
-          <w:numId w:val="1"/>
-        </w:numPr>
-      </w:pPr>
-      <w:r>
-        <w:lastRenderedPageBreak/>
-        <w:t>Accessories</w:t>
-      </w:r>
-    </w:p>
-    <w:p>
-      <w:pPr>
-        <w:pStyle w:val="ListParagraph"/>
-        <w:numPr>
-          <w:ilvl w:val="2"/>
-          <w:numId w:val="1"/>
-        </w:numPr>
-      </w:pPr>
-      <w:r>
-        <w:t>Shoes</w:t>
-      </w:r>
-    </w:p>
-    <w:p>
-      <w:pPr>
-        <w:pStyle w:val="ListParagraph"/>
-        <w:numPr>
-          <w:ilvl w:val="3"/>
-          <w:numId w:val="1"/>
-        </w:numPr>
-      </w:pPr>
-      <w:r>
-        <w:t>Touch Ups</w:t>
-      </w:r>
-    </w:p>
-    <w:p>
-      <w:pPr>
-        <w:pStyle w:val="ListParagraph"/>
-        <w:numPr>
-          <w:ilvl w:val="3"/>
-          <w:numId w:val="1"/>
-        </w:numPr>
-      </w:pPr>
-      <w:proofErr w:type="spellStart"/>
-      <w:r>
-        <w:t>Coloriffics</w:t>
-      </w:r>
-      <w:proofErr w:type="spellEnd"/>
-    </w:p>
-    <w:p>
-      <w:pPr>
-        <w:pStyle w:val="ListParagraph"/>
-        <w:numPr>
-          <w:ilvl w:val="2"/>
-          <w:numId w:val="1"/>
-        </w:numPr>
+        <w:ind w:left="2520"/>
       </w:pPr>
       <w:r>
         <w:t>Under the dress</w:t>
       </w:r>
-    </w:p>
-    <w:p>
-      <w:pPr>
-        <w:pStyle w:val="ListParagraph"/>
-        <w:numPr>
-          <w:ilvl w:val="3"/>
-          <w:numId w:val="1"/>
-        </w:numPr>
+      <w:r>
+        <w:t xml:space="preserve"> – sub cat of accessories</w:t>
+      </w:r>
+    </w:p>
+    <w:p>
+      <w:pPr>
+        <w:pStyle w:val="ListParagraph"/>
+        <w:numPr>
+          <w:ilvl w:val="3"/>
+          <w:numId w:val="1"/>
+        </w:numPr>
+        <w:ind w:left="3240"/>
       </w:pPr>
       <w:r>
         <w:t>Bra Cups</w:t>
       </w:r>
       <w:bookmarkStart w:id="0" w:name="_GoBack"/>
       <w:bookmarkEnd w:id="0"/>
-    </w:p>
-    <w:p>
-      <w:pPr>
-        <w:pStyle w:val="ListParagraph"/>
-        <w:numPr>
-          <w:ilvl w:val="3"/>
-          <w:numId w:val="1"/>
-        </w:numPr>
+      <w:r>
+        <w:t xml:space="preserve"> – sub cat of </w:t>
+      </w:r>
+      <w:proofErr w:type="spellStart"/>
+      <w:r>
+        <w:t>accessories.shoes</w:t>
+      </w:r>
+      <w:proofErr w:type="spellEnd"/>
+    </w:p>
+    <w:p>
+      <w:pPr>
+        <w:pStyle w:val="ListParagraph"/>
+        <w:numPr>
+          <w:ilvl w:val="3"/>
+          <w:numId w:val="1"/>
+        </w:numPr>
+        <w:ind w:left="3240"/>
       </w:pPr>
       <w:proofErr w:type="spellStart"/>
       <w:r>
         <w:t>Shapewear</w:t>
       </w:r>
       <w:proofErr w:type="spellEnd"/>
+      <w:r>
+        <w:t xml:space="preserve"> – sub cat of </w:t>
+      </w:r>
+      <w:proofErr w:type="spellStart"/>
+      <w:r>
+        <w:t>accessories.shoes</w:t>
+      </w:r>
+      <w:proofErr w:type="spellEnd"/>
     </w:p>
     <w:p>
       <w:pPr>
@@ -1259,10 +1908,14 @@
           <w:ilvl w:val="2"/>
           <w:numId w:val="1"/>
         </w:numPr>
+        <w:ind w:left="2520"/>
       </w:pPr>
       <w:r>
         <w:t>Jewelry</w:t>
       </w:r>
+      <w:r>
+        <w:t xml:space="preserve"> – sub cat of accessories</w:t>
+      </w:r>
     </w:p>
     <w:p>
       <w:pPr>
@@ -1271,9 +1924,13 @@
           <w:ilvl w:val="1"/>
           <w:numId w:val="1"/>
         </w:numPr>
+        <w:ind w:left="1800"/>
       </w:pPr>
       <w:r>
         <w:t>In stock</w:t>
+      </w:r>
+      <w:r>
+        <w:t xml:space="preserve"> – top level cat</w:t>
       </w:r>
     </w:p>
     <w:sectPr>
@@ -1287,7 +1944,7 @@
 </file>
 
 <file path=word/numbering.xml><?xml version="1.0" encoding="utf-8"?>
-<w:numbering xmlns:wpc="http://schemas.microsoft.com/office/word/2010/wordprocessingCanvas" xmlns:mc="http://schemas.openxmlformats.org/markup-compatibility/2006" xmlns:o="urn:schemas-microsoft-com:office:office" xmlns:r="http://schemas.openxmlformats.org/officeDocument/2006/relationships" xmlns:m="http://schemas.openxmlformats.org/officeDocument/2006/math" xmlns:v="urn:schemas-microsoft-com:vml" xmlns:wp14="http://schemas.microsoft.com/office/word/2010/wordprocessingDrawing" xmlns:wp="http://schemas.openxmlformats.org/drawingml/2006/wordprocessingDrawing" xmlns:w10="urn:schemas-microsoft-com:office:word" xmlns:w="http://schemas.openxmlformats.org/wordprocessingml/2006/main" xmlns:w14="http://schemas.microsoft.com/office/word/2010/wordml" xmlns:wpg="http://schemas.microsoft.com/office/word/2010/wordprocessingGroup" xmlns:wpi="http://schemas.microsoft.com/office/word/2010/wordprocessingInk" xmlns:wne="http://schemas.microsoft.com/office/word/2006/wordml" xmlns:wps="http://schemas.microsoft.com/office/word/2010/wordprocessingShape" mc:Ignorable="w14 wp14">
+<w:numbering xmlns:ve="http://schemas.openxmlformats.org/markup-compatibility/2006" xmlns:o="urn:schemas-microsoft-com:office:office" xmlns:r="http://schemas.openxmlformats.org/officeDocument/2006/relationships" xmlns:m="http://schemas.openxmlformats.org/officeDocument/2006/math" xmlns:v="urn:schemas-microsoft-com:vml" xmlns:wp="http://schemas.openxmlformats.org/drawingml/2006/wordprocessingDrawing" xmlns:w10="urn:schemas-microsoft-com:office:word" xmlns:w="http://schemas.openxmlformats.org/wordprocessingml/2006/main" xmlns:wne="http://schemas.microsoft.com/office/word/2006/wordml">
   <w:abstractNum w:abstractNumId="0">
     <w:nsid w:val="073D6162"/>
     <w:multiLevelType w:val="hybridMultilevel"/>
@@ -3798,7 +4455,7 @@
 </file>
 
 <file path=word/styles.xml><?xml version="1.0" encoding="utf-8"?>
-<w:styles xmlns:mc="http://schemas.openxmlformats.org/markup-compatibility/2006" xmlns:r="http://schemas.openxmlformats.org/officeDocument/2006/relationships" xmlns:w="http://schemas.openxmlformats.org/wordprocessingml/2006/main" xmlns:w14="http://schemas.microsoft.com/office/word/2010/wordml" mc:Ignorable="w14">
+<w:styles xmlns:r="http://schemas.openxmlformats.org/officeDocument/2006/relationships" xmlns:w="http://schemas.openxmlformats.org/wordprocessingml/2006/main">
   <w:docDefaults>
     <w:rPrDefault>
       <w:rPr>
@@ -3956,6 +4613,7 @@
   <w:style w:type="paragraph" w:default="1" w:styleId="Normal">
     <w:name w:val="Normal"/>
     <w:qFormat/>
+    <w:rsid w:val="00627B1E"/>
   </w:style>
   <w:style w:type="character" w:default="1" w:styleId="DefaultParagraphFont">
     <w:name w:val="Default Paragraph Font"/>
@@ -3968,6 +4626,7 @@
     <w:uiPriority w:val="99"/>
     <w:semiHidden/>
     <w:unhideWhenUsed/>
+    <w:qFormat/>
     <w:tblPr>
       <w:tblInd w:w="0" w:type="dxa"/>
       <w:tblCellMar>

</xml_diff>